<commit_message>
Draw from -11/8 to 19/8
</commit_message>
<xml_diff>
--- a/QuarterCircleBezier.docx
+++ b/QuarterCircleBezier.docx
@@ -1,6 +1,6 @@
 
 <file path=word/document.xml><?xml version="1.0" encoding="utf-8"?>
-<w:document xmlns:wpc="http://schemas.microsoft.com/office/word/2010/wordprocessingCanvas" xmlns:cx="http://schemas.microsoft.com/office/drawing/2014/chartex" xmlns:cx1="http://schemas.microsoft.com/office/drawing/2015/9/8/chartex" xmlns:cx2="http://schemas.microsoft.com/office/drawing/2015/10/21/chartex" xmlns:cx3="http://schemas.microsoft.com/office/drawing/2016/5/9/chartex" xmlns:cx4="http://schemas.microsoft.com/office/drawing/2016/5/10/chartex" xmlns:cx5="http://schemas.microsoft.com/office/drawing/2016/5/11/chartex" xmlns:cx6="http://schemas.microsoft.com/office/drawing/2016/5/12/chartex" xmlns:cx7="http://schemas.microsoft.com/office/drawing/2016/5/13/chartex" xmlns:cx8="http://schemas.microsoft.com/office/drawing/2016/5/14/chartex" xmlns:mc="http://schemas.openxmlformats.org/markup-compatibility/2006" xmlns:aink="http://schemas.microsoft.com/office/drawing/2016/ink" xmlns:am3d="http://schemas.microsoft.com/office/drawing/2017/model3d" xmlns:o="urn:schemas-microsoft-com:office:office" xmlns:r="http://schemas.openxmlformats.org/officeDocument/2006/relationships" xmlns:m="http://schemas.openxmlformats.org/officeDocument/2006/math" xmlns:v="urn:schemas-microsoft-com:vml" xmlns:wp14="http://schemas.microsoft.com/office/word/2010/wordprocessingDrawing" xmlns:wp="http://schemas.openxmlformats.org/drawingml/2006/wordprocessingDrawing" xmlns:w10="urn:schemas-microsoft-com:office:word" xmlns:w="http://schemas.openxmlformats.org/wordprocessingml/2006/main" xmlns:w14="http://schemas.microsoft.com/office/word/2010/wordml" xmlns:w15="http://schemas.microsoft.com/office/word/2012/wordml" xmlns:w16cex="http://schemas.microsoft.com/office/word/2018/wordml/cex" xmlns:w16cid="http://schemas.microsoft.com/office/word/2016/wordml/cid" xmlns:w16="http://schemas.microsoft.com/office/word/2018/wordml" xmlns:w16se="http://schemas.microsoft.com/office/word/2015/wordml/symex" xmlns:wpg="http://schemas.microsoft.com/office/word/2010/wordprocessingGroup" xmlns:wpi="http://schemas.microsoft.com/office/word/2010/wordprocessingInk" xmlns:wne="http://schemas.microsoft.com/office/word/2006/wordml" xmlns:wps="http://schemas.microsoft.com/office/word/2010/wordprocessingShape" mc:Ignorable="w14 w15 w16se w16cid w16 w16cex wp14">
+<w:document xmlns:wpc="http://schemas.microsoft.com/office/word/2010/wordprocessingCanvas" xmlns:cx="http://schemas.microsoft.com/office/drawing/2014/chartex" xmlns:cx1="http://schemas.microsoft.com/office/drawing/2015/9/8/chartex" xmlns:cx2="http://schemas.microsoft.com/office/drawing/2015/10/21/chartex" xmlns:cx3="http://schemas.microsoft.com/office/drawing/2016/5/9/chartex" xmlns:cx4="http://schemas.microsoft.com/office/drawing/2016/5/10/chartex" xmlns:cx5="http://schemas.microsoft.com/office/drawing/2016/5/11/chartex" xmlns:cx6="http://schemas.microsoft.com/office/drawing/2016/5/12/chartex" xmlns:cx7="http://schemas.microsoft.com/office/drawing/2016/5/13/chartex" xmlns:cx8="http://schemas.microsoft.com/office/drawing/2016/5/14/chartex" xmlns:mc="http://schemas.openxmlformats.org/markup-compatibility/2006" xmlns:aink="http://schemas.microsoft.com/office/drawing/2016/ink" xmlns:am3d="http://schemas.microsoft.com/office/drawing/2017/model3d" xmlns:o="urn:schemas-microsoft-com:office:office" xmlns:r="http://schemas.openxmlformats.org/officeDocument/2006/relationships" xmlns:m="http://schemas.openxmlformats.org/officeDocument/2006/math" xmlns:v="urn:schemas-microsoft-com:vml" xmlns:wp14="http://schemas.microsoft.com/office/word/2010/wordprocessingDrawing" xmlns:wp="http://schemas.openxmlformats.org/drawingml/2006/wordprocessingDrawing" xmlns:w10="urn:schemas-microsoft-com:office:word" xmlns:w="http://schemas.openxmlformats.org/wordprocessingml/2006/main" xmlns:w14="http://schemas.microsoft.com/office/word/2010/wordml" xmlns:w15="http://schemas.microsoft.com/office/word/2012/wordml" xmlns:w16cex="http://schemas.microsoft.com/office/word/2018/wordml/cex" xmlns:w16cid="http://schemas.microsoft.com/office/word/2016/wordml/cid" xmlns:w16="http://schemas.microsoft.com/office/word/2018/wordml" xmlns:w16sdtdh="http://schemas.microsoft.com/office/word/2020/wordml/sdtdatahash" xmlns:w16se="http://schemas.microsoft.com/office/word/2015/wordml/symex" xmlns:wpg="http://schemas.microsoft.com/office/word/2010/wordprocessingGroup" xmlns:wpi="http://schemas.microsoft.com/office/word/2010/wordprocessingInk" xmlns:wne="http://schemas.microsoft.com/office/word/2006/wordml" xmlns:wps="http://schemas.microsoft.com/office/word/2010/wordprocessingShape" mc:Ignorable="w14 w15 w16se w16cid w16 w16cex w16sdtdh wp14">
   <w:body>
     <w:p>
       <w:pPr>
@@ -95,6 +95,9 @@
                   </m:e>
                 </m:d>
                 <m:r>
+                  <m:rPr>
+                    <m:sty m:val="p"/>
+                  </m:rPr>
                   <w:rPr>
                     <w:rFonts w:ascii="Cambria Math" w:hAnsi="Cambria Math"/>
                   </w:rPr>
@@ -207,6 +210,9 @@
                   </m:e>
                 </m:d>
                 <m:r>
+                  <m:rPr>
+                    <m:sty m:val="p"/>
+                  </m:rPr>
                   <w:rPr>
                     <w:rFonts w:ascii="Cambria Math" w:eastAsiaTheme="minorEastAsia" w:hAnsi="Cambria Math"/>
                   </w:rPr>
@@ -262,13 +268,7 @@
                       <w:rPr>
                         <w:rFonts w:ascii="Cambria Math" w:eastAsiaTheme="minorEastAsia" w:hAnsi="Cambria Math"/>
                       </w:rPr>
-                      <m:t>1:</m:t>
-                    </m:r>
-                    <m:r>
-                      <w:rPr>
-                        <w:rFonts w:ascii="Cambria Math" w:eastAsiaTheme="minorEastAsia" w:hAnsi="Cambria Math"/>
-                      </w:rPr>
-                      <m:t xml:space="preserve"> </m:t>
+                      <m:t xml:space="preserve">1: </m:t>
                     </m:r>
                     <m:f>
                       <m:fPr>
@@ -325,6 +325,9 @@
                   </m:e>
                 </m:d>
                 <m:r>
+                  <m:rPr>
+                    <m:sty m:val="p"/>
+                  </m:rPr>
                   <w:rPr>
                     <w:rFonts w:ascii="Cambria Math" w:eastAsiaTheme="minorEastAsia" w:hAnsi="Cambria Math"/>
                   </w:rPr>
@@ -385,6 +388,9 @@
                   </m:e>
                 </m:d>
                 <m:r>
+                  <m:rPr>
+                    <m:sty m:val="p"/>
+                  </m:rPr>
                   <w:rPr>
                     <w:rFonts w:ascii="Cambria Math" w:eastAsiaTheme="minorEastAsia" w:hAnsi="Cambria Math"/>
                   </w:rPr>
@@ -497,6 +503,9 @@
                   </m:e>
                 </m:d>
                 <m:r>
+                  <m:rPr>
+                    <m:sty m:val="p"/>
+                  </m:rPr>
                   <w:rPr>
                     <w:rFonts w:ascii="Cambria Math" w:eastAsiaTheme="minorEastAsia" w:hAnsi="Cambria Math"/>
                   </w:rPr>
@@ -661,6 +670,9 @@
                   </m:e>
                 </m:d>
                 <m:r>
+                  <m:rPr>
+                    <m:sty m:val="p"/>
+                  </m:rPr>
                   <w:rPr>
                     <w:rFonts w:ascii="Cambria Math" w:eastAsiaTheme="minorEastAsia" w:hAnsi="Cambria Math"/>
                   </w:rPr>
@@ -773,6 +785,9 @@
                   </m:e>
                 </m:d>
                 <m:r>
+                  <m:rPr>
+                    <m:sty m:val="p"/>
+                  </m:rPr>
                   <w:rPr>
                     <w:rFonts w:ascii="Cambria Math" w:eastAsiaTheme="minorEastAsia" w:hAnsi="Cambria Math"/>
                   </w:rPr>
@@ -937,6 +952,9 @@
                   </m:e>
                 </m:d>
                 <m:r>
+                  <m:rPr>
+                    <m:sty m:val="p"/>
+                  </m:rPr>
                   <w:rPr>
                     <w:rFonts w:ascii="Cambria Math" w:eastAsiaTheme="minorEastAsia" w:hAnsi="Cambria Math"/>
                   </w:rPr>
@@ -1101,6 +1119,9 @@
                   </m:e>
                 </m:d>
                 <m:r>
+                  <m:rPr>
+                    <m:sty m:val="p"/>
+                  </m:rPr>
                   <w:rPr>
                     <w:rFonts w:ascii="Cambria Math" w:eastAsiaTheme="minorEastAsia" w:hAnsi="Cambria Math"/>
                   </w:rPr>
@@ -1231,6 +1252,82 @@
         </w:rPr>
       </w:pPr>
     </w:p>
+    <w:p>
+      <w:pPr>
+        <w:rPr>
+          <w:rFonts w:eastAsiaTheme="minorEastAsia"/>
+        </w:rPr>
+      </w:pPr>
+    </w:p>
+    <w:p>
+      <w:pPr>
+        <w:rPr>
+          <w:rFonts w:eastAsiaTheme="minorEastAsia"/>
+        </w:rPr>
+      </w:pPr>
+      <w:r>
+        <w:rPr>
+          <w:rFonts w:eastAsiaTheme="minorEastAsia"/>
+          <w:noProof/>
+        </w:rPr>
+        <w:lastRenderedPageBreak/>
+        <w:drawing>
+          <wp:inline distT="0" distB="0" distL="0" distR="0" wp14:anchorId="0CEE699B" wp14:editId="359CA4B2">
+            <wp:extent cx="5943600" cy="5943600"/>
+            <wp:effectExtent l="0" t="0" r="0" b="0"/>
+            <wp:docPr id="2" name="Picture 2" descr="Chart, diagram&#10;&#10;Description automatically generated with medium confidence"/>
+            <wp:cNvGraphicFramePr>
+              <a:graphicFrameLocks xmlns:a="http://schemas.openxmlformats.org/drawingml/2006/main" noChangeAspect="1"/>
+            </wp:cNvGraphicFramePr>
+            <a:graphic xmlns:a="http://schemas.openxmlformats.org/drawingml/2006/main">
+              <a:graphicData uri="http://schemas.openxmlformats.org/drawingml/2006/picture">
+                <pic:pic xmlns:pic="http://schemas.openxmlformats.org/drawingml/2006/picture">
+                  <pic:nvPicPr>
+                    <pic:cNvPr id="2" name="Picture 2" descr="Chart, diagram&#10;&#10;Description automatically generated with medium confidence"/>
+                    <pic:cNvPicPr/>
+                  </pic:nvPicPr>
+                  <pic:blipFill>
+                    <a:blip r:embed="rId5">
+                      <a:extLst>
+                        <a:ext uri="{28A0092B-C50C-407E-A947-70E740481C1C}">
+                          <a14:useLocalDpi xmlns:a14="http://schemas.microsoft.com/office/drawing/2010/main" val="0"/>
+                        </a:ext>
+                      </a:extLst>
+                    </a:blip>
+                    <a:stretch>
+                      <a:fillRect/>
+                    </a:stretch>
+                  </pic:blipFill>
+                  <pic:spPr>
+                    <a:xfrm>
+                      <a:off x="0" y="0"/>
+                      <a:ext cx="5943600" cy="5943600"/>
+                    </a:xfrm>
+                    <a:prstGeom prst="rect">
+                      <a:avLst/>
+                    </a:prstGeom>
+                  </pic:spPr>
+                </pic:pic>
+              </a:graphicData>
+            </a:graphic>
+          </wp:inline>
+        </w:drawing>
+      </w:r>
+    </w:p>
+    <w:p>
+      <w:pPr>
+        <w:rPr>
+          <w:rFonts w:eastAsiaTheme="minorEastAsia"/>
+        </w:rPr>
+      </w:pPr>
+    </w:p>
+    <w:p>
+      <w:pPr>
+        <w:rPr>
+          <w:rFonts w:eastAsiaTheme="minorEastAsia"/>
+        </w:rPr>
+      </w:pPr>
+    </w:p>
     <w:sectPr>
       <w:pgSz w:w="12240" w:h="15840"/>
       <w:pgMar w:top="1440" w:right="1440" w:bottom="1440" w:left="1440" w:header="720" w:footer="720" w:gutter="0"/>
@@ -1242,7 +1339,7 @@
 </file>
 
 <file path=word/styles.xml><?xml version="1.0" encoding="utf-8"?>
-<w:styles xmlns:mc="http://schemas.openxmlformats.org/markup-compatibility/2006" xmlns:r="http://schemas.openxmlformats.org/officeDocument/2006/relationships" xmlns:w="http://schemas.openxmlformats.org/wordprocessingml/2006/main" xmlns:w14="http://schemas.microsoft.com/office/word/2010/wordml" xmlns:w15="http://schemas.microsoft.com/office/word/2012/wordml" xmlns:w16cex="http://schemas.microsoft.com/office/word/2018/wordml/cex" xmlns:w16cid="http://schemas.microsoft.com/office/word/2016/wordml/cid" xmlns:w16="http://schemas.microsoft.com/office/word/2018/wordml" xmlns:w16se="http://schemas.microsoft.com/office/word/2015/wordml/symex" mc:Ignorable="w14 w15 w16se w16cid w16 w16cex">
+<w:styles xmlns:mc="http://schemas.openxmlformats.org/markup-compatibility/2006" xmlns:r="http://schemas.openxmlformats.org/officeDocument/2006/relationships" xmlns:w="http://schemas.openxmlformats.org/wordprocessingml/2006/main" xmlns:w14="http://schemas.microsoft.com/office/word/2010/wordml" xmlns:w15="http://schemas.microsoft.com/office/word/2012/wordml" xmlns:w16cex="http://schemas.microsoft.com/office/word/2018/wordml/cex" xmlns:w16cid="http://schemas.microsoft.com/office/word/2016/wordml/cid" xmlns:w16="http://schemas.microsoft.com/office/word/2018/wordml" xmlns:w16sdtdh="http://schemas.microsoft.com/office/word/2020/wordml/sdtdatahash" xmlns:w16se="http://schemas.microsoft.com/office/word/2015/wordml/symex" mc:Ignorable="w14 w15 w16se w16cid w16 w16cex w16sdtdh">
   <w:docDefaults>
     <w:rPrDefault>
       <w:rPr>

</xml_diff>

<commit_message>
Draw from -38 to 4
</commit_message>
<xml_diff>
--- a/QuarterCircleBezier.docx
+++ b/QuarterCircleBezier.docx
@@ -1327,6 +1327,54 @@
           <w:rFonts w:eastAsiaTheme="minorEastAsia"/>
         </w:rPr>
       </w:pPr>
+      <w:r>
+        <w:rPr>
+          <w:rFonts w:eastAsiaTheme="minorEastAsia"/>
+          <w:noProof/>
+        </w:rPr>
+        <w:lastRenderedPageBreak/>
+        <w:drawing>
+          <wp:inline distT="0" distB="0" distL="0" distR="0" wp14:anchorId="351C0C60" wp14:editId="03DAE528">
+            <wp:extent cx="5943600" cy="5943600"/>
+            <wp:effectExtent l="0" t="0" r="0" b="0"/>
+            <wp:docPr id="4" name="Picture 4" descr="A picture containing kite, flying, outdoor, colorful&#10;&#10;Description automatically generated"/>
+            <wp:cNvGraphicFramePr>
+              <a:graphicFrameLocks xmlns:a="http://schemas.openxmlformats.org/drawingml/2006/main" noChangeAspect="1"/>
+            </wp:cNvGraphicFramePr>
+            <a:graphic xmlns:a="http://schemas.openxmlformats.org/drawingml/2006/main">
+              <a:graphicData uri="http://schemas.openxmlformats.org/drawingml/2006/picture">
+                <pic:pic xmlns:pic="http://schemas.openxmlformats.org/drawingml/2006/picture">
+                  <pic:nvPicPr>
+                    <pic:cNvPr id="4" name="Picture 4" descr="A picture containing kite, flying, outdoor, colorful&#10;&#10;Description automatically generated"/>
+                    <pic:cNvPicPr/>
+                  </pic:nvPicPr>
+                  <pic:blipFill>
+                    <a:blip r:embed="rId6">
+                      <a:extLst>
+                        <a:ext uri="{28A0092B-C50C-407E-A947-70E740481C1C}">
+                          <a14:useLocalDpi xmlns:a14="http://schemas.microsoft.com/office/drawing/2010/main" val="0"/>
+                        </a:ext>
+                      </a:extLst>
+                    </a:blip>
+                    <a:stretch>
+                      <a:fillRect/>
+                    </a:stretch>
+                  </pic:blipFill>
+                  <pic:spPr>
+                    <a:xfrm>
+                      <a:off x="0" y="0"/>
+                      <a:ext cx="5943600" cy="5943600"/>
+                    </a:xfrm>
+                    <a:prstGeom prst="rect">
+                      <a:avLst/>
+                    </a:prstGeom>
+                  </pic:spPr>
+                </pic:pic>
+              </a:graphicData>
+            </a:graphic>
+          </wp:inline>
+        </w:drawing>
+      </w:r>
     </w:p>
     <w:sectPr>
       <w:pgSz w:w="12240" w:h="15840"/>

</xml_diff>